<commit_message>
Add confirmation email example to doc
</commit_message>
<xml_diff>
--- a/_project_docs/Company User Guide.docx
+++ b/_project_docs/Company User Guide.docx
@@ -1,10 +1,10 @@
 
 <file path=word/document.xml><?xml version="1.0" encoding="utf-8"?>
-<w:document xmlns:wpc="http://schemas.microsoft.com/office/word/2010/wordprocessingCanvas" xmlns:mc="http://schemas.openxmlformats.org/markup-compatibility/2006" xmlns:o="urn:schemas-microsoft-com:office:office" xmlns:r="http://schemas.openxmlformats.org/officeDocument/2006/relationships" xmlns:m="http://schemas.openxmlformats.org/officeDocument/2006/math" xmlns:v="urn:schemas-microsoft-com:vml" xmlns:wp14="http://schemas.microsoft.com/office/word/2010/wordprocessingDrawing" xmlns:wp="http://schemas.openxmlformats.org/drawingml/2006/wordprocessingDrawing" xmlns:w10="urn:schemas-microsoft-com:office:word" xmlns:w="http://schemas.openxmlformats.org/wordprocessingml/2006/main" xmlns:w14="http://schemas.microsoft.com/office/word/2010/wordml" xmlns:wpg="http://schemas.microsoft.com/office/word/2010/wordprocessingGroup" xmlns:wpi="http://schemas.microsoft.com/office/word/2010/wordprocessingInk" xmlns:wne="http://schemas.microsoft.com/office/word/2006/wordml" xmlns:wps="http://schemas.microsoft.com/office/word/2010/wordprocessingShape" mc:Ignorable="w14 wp14">
+<w:document xmlns:ve="http://schemas.openxmlformats.org/markup-compatibility/2006" xmlns:o="urn:schemas-microsoft-com:office:office" xmlns:r="http://schemas.openxmlformats.org/officeDocument/2006/relationships" xmlns:m="http://schemas.openxmlformats.org/officeDocument/2006/math" xmlns:v="urn:schemas-microsoft-com:vml" xmlns:wp="http://schemas.openxmlformats.org/drawingml/2006/wordprocessingDrawing" xmlns:w10="urn:schemas-microsoft-com:office:word" xmlns:w="http://schemas.openxmlformats.org/wordprocessingml/2006/main" xmlns:wne="http://schemas.microsoft.com/office/word/2006/wordml">
   <w:body>
     <w:p>
       <w:pPr>
-        <w:pStyle w:val="Heading1"/>
+        <w:pStyle w:val="1"/>
         <w:jc w:val="center"/>
         <w:rPr>
           <w:rFonts w:eastAsia="Times New Roman"/>
@@ -28,7 +28,7 @@
     </w:p>
     <w:p>
       <w:pPr>
-        <w:pStyle w:val="Heading3"/>
+        <w:pStyle w:val="3"/>
         <w:rPr>
           <w:rFonts w:eastAsia="Times New Roman"/>
           <w:lang w:val="en-US" w:eastAsia="ru-RU"/>
@@ -60,7 +60,7 @@
     </w:p>
     <w:p>
       <w:pPr>
-        <w:pStyle w:val="ListParagraph"/>
+        <w:pStyle w:val="a5"/>
         <w:numPr>
           <w:ilvl w:val="0"/>
           <w:numId w:val="1"/>
@@ -133,31 +133,29 @@
           <w:szCs w:val="24"/>
           <w:lang w:val="en-US" w:eastAsia="ru-RU"/>
         </w:rPr>
-        <w:t xml:space="preserve">ETE </w:t>
-      </w:r>
-      <w:proofErr w:type="spellStart"/>
-      <w:r>
-        <w:rPr>
-          <w:rFonts w:eastAsia="Times New Roman" w:cs="Times New Roman"/>
-          <w:bCs/>
-          <w:color w:val="333333"/>
-          <w:sz w:val="24"/>
-          <w:szCs w:val="24"/>
-          <w:lang w:val="en-US" w:eastAsia="ru-RU"/>
-        </w:rPr>
-        <w:t>REman</w:t>
-      </w:r>
-      <w:proofErr w:type="spellEnd"/>
-      <w:r>
-        <w:rPr>
-          <w:rFonts w:eastAsia="Times New Roman" w:cs="Times New Roman"/>
-          <w:bCs/>
-          <w:color w:val="333333"/>
-          <w:sz w:val="24"/>
-          <w:szCs w:val="24"/>
-          <w:lang w:val="en-US" w:eastAsia="ru-RU"/>
-        </w:rPr>
-        <w:t xml:space="preserve">  Domain Name</w:t>
+        <w:t>ETE R</w:t>
+      </w:r>
+      <w:r>
+        <w:rPr>
+          <w:rFonts w:eastAsia="Times New Roman" w:cs="Times New Roman"/>
+          <w:bCs/>
+          <w:color w:val="333333"/>
+          <w:sz w:val="24"/>
+          <w:szCs w:val="24"/>
+          <w:lang w:val="uk-UA" w:eastAsia="ru-RU"/>
+        </w:rPr>
+        <w:t>e</w:t>
+      </w:r>
+      <w:r>
+        <w:rPr>
+          <w:rFonts w:eastAsia="Times New Roman" w:cs="Times New Roman"/>
+          <w:bCs/>
+          <w:color w:val="333333"/>
+          <w:sz w:val="24"/>
+          <w:szCs w:val="24"/>
+          <w:lang w:val="en-US" w:eastAsia="ru-RU"/>
+        </w:rPr>
+        <w:t>man  Domain Name</w:t>
       </w:r>
       <w:r>
         <w:rPr>
@@ -173,7 +171,7 @@
     </w:p>
     <w:p>
       <w:pPr>
-        <w:pStyle w:val="ListParagraph"/>
+        <w:pStyle w:val="a5"/>
         <w:numPr>
           <w:ilvl w:val="0"/>
           <w:numId w:val="1"/>
@@ -260,7 +258,7 @@
                     </pic:cNvPicPr>
                   </pic:nvPicPr>
                   <pic:blipFill>
-                    <a:blip r:embed="rId6" cstate="print"/>
+                    <a:blip r:embed="rId5" cstate="print"/>
                     <a:srcRect/>
                     <a:stretch>
                       <a:fillRect/>
@@ -291,7 +289,7 @@
     </w:p>
     <w:p>
       <w:pPr>
-        <w:pStyle w:val="ListParagraph"/>
+        <w:pStyle w:val="a5"/>
         <w:numPr>
           <w:ilvl w:val="0"/>
           <w:numId w:val="1"/>
@@ -339,7 +337,7 @@
           <w:lang w:eastAsia="ru-RU"/>
         </w:rPr>
         <w:drawing>
-          <wp:inline distT="0" distB="0" distL="0" distR="0" wp14:anchorId="4AED1A34" wp14:editId="05132592">
+          <wp:inline distT="0" distB="0" distL="0" distR="0">
             <wp:extent cx="6443980" cy="822163"/>
             <wp:effectExtent l="19050" t="0" r="0" b="0"/>
             <wp:docPr id="4" name="Рисунок 4"/>
@@ -356,7 +354,7 @@
                     </pic:cNvPicPr>
                   </pic:nvPicPr>
                   <pic:blipFill>
-                    <a:blip r:embed="rId7" cstate="print"/>
+                    <a:blip r:embed="rId6" cstate="print"/>
                     <a:srcRect/>
                     <a:stretch>
                       <a:fillRect/>
@@ -387,7 +385,7 @@
     </w:p>
     <w:p>
       <w:pPr>
-        <w:pStyle w:val="ListParagraph"/>
+        <w:pStyle w:val="a5"/>
         <w:numPr>
           <w:ilvl w:val="0"/>
           <w:numId w:val="1"/>
@@ -446,7 +444,7 @@
                     </pic:cNvPicPr>
                   </pic:nvPicPr>
                   <pic:blipFill>
-                    <a:blip r:embed="rId8" cstate="print"/>
+                    <a:blip r:embed="rId7" cstate="print"/>
                     <a:srcRect/>
                     <a:stretch>
                       <a:fillRect/>
@@ -474,15 +472,6 @@
           </wp:inline>
         </w:drawing>
       </w:r>
-      <w:r>
-        <w:rPr>
-          <w:rFonts w:ascii="Times New Roman" w:hAnsi="Times New Roman" w:cs="Times New Roman"/>
-          <w:sz w:val="24"/>
-          <w:szCs w:val="24"/>
-          <w:lang w:val="en-US"/>
-        </w:rPr>
-        <w:t xml:space="preserve"> </w:t>
-      </w:r>
     </w:p>
     <w:p>
       <w:pPr>
@@ -514,7 +503,7 @@
     </w:p>
     <w:p>
       <w:pPr>
-        <w:pStyle w:val="ListParagraph"/>
+        <w:pStyle w:val="a5"/>
         <w:numPr>
           <w:ilvl w:val="0"/>
           <w:numId w:val="1"/>
@@ -562,6 +551,73 @@
           <w:lang w:val="en-US" w:eastAsia="ru-RU"/>
         </w:rPr>
         <w:t xml:space="preserve"> he should open confirmation email and pass verification process (just click on the verification link). Link will be opened in default browser and verification process will be completed. User can login to the site and make orders.</w:t>
+      </w:r>
+    </w:p>
+    <w:p>
+      <w:pPr>
+        <w:pStyle w:val="a5"/>
+        <w:rPr>
+          <w:rFonts w:ascii="Times New Roman" w:hAnsi="Times New Roman" w:cs="Times New Roman"/>
+          <w:b/>
+          <w:sz w:val="24"/>
+          <w:szCs w:val="24"/>
+          <w:lang w:val="en-US"/>
+        </w:rPr>
+      </w:pPr>
+      <w:r>
+        <w:rPr>
+          <w:rFonts w:ascii="Times New Roman" w:hAnsi="Times New Roman" w:cs="Times New Roman"/>
+          <w:b/>
+          <w:noProof/>
+          <w:sz w:val="24"/>
+          <w:szCs w:val="24"/>
+          <w:lang w:eastAsia="ru-RU"/>
+        </w:rPr>
+        <w:drawing>
+          <wp:inline distT="0" distB="0" distL="0" distR="0">
+            <wp:extent cx="6442710" cy="3031490"/>
+            <wp:effectExtent l="19050" t="0" r="0" b="0"/>
+            <wp:docPr id="2" name="Рисунок 1"/>
+            <wp:cNvGraphicFramePr>
+              <a:graphicFrameLocks xmlns:a="http://schemas.openxmlformats.org/drawingml/2006/main" noChangeAspect="1"/>
+            </wp:cNvGraphicFramePr>
+            <a:graphic xmlns:a="http://schemas.openxmlformats.org/drawingml/2006/main">
+              <a:graphicData uri="http://schemas.openxmlformats.org/drawingml/2006/picture">
+                <pic:pic xmlns:pic="http://schemas.openxmlformats.org/drawingml/2006/picture">
+                  <pic:nvPicPr>
+                    <pic:cNvPr id="0" name="Picture 1"/>
+                    <pic:cNvPicPr>
+                      <a:picLocks noChangeAspect="1" noChangeArrowheads="1"/>
+                    </pic:cNvPicPr>
+                  </pic:nvPicPr>
+                  <pic:blipFill>
+                    <a:blip r:embed="rId8"/>
+                    <a:srcRect/>
+                    <a:stretch>
+                      <a:fillRect/>
+                    </a:stretch>
+                  </pic:blipFill>
+                  <pic:spPr bwMode="auto">
+                    <a:xfrm>
+                      <a:off x="0" y="0"/>
+                      <a:ext cx="6442710" cy="3031490"/>
+                    </a:xfrm>
+                    <a:prstGeom prst="rect">
+                      <a:avLst/>
+                    </a:prstGeom>
+                    <a:noFill/>
+                    <a:ln w="9525">
+                      <a:noFill/>
+                      <a:miter lim="800000"/>
+                      <a:headEnd/>
+                      <a:tailEnd/>
+                    </a:ln>
+                  </pic:spPr>
+                </pic:pic>
+              </a:graphicData>
+            </a:graphic>
+          </wp:inline>
+        </w:drawing>
       </w:r>
     </w:p>
     <w:sectPr>
@@ -575,7 +631,7 @@
 </file>
 
 <file path=word/numbering.xml><?xml version="1.0" encoding="utf-8"?>
-<w:numbering xmlns:wpc="http://schemas.microsoft.com/office/word/2010/wordprocessingCanvas" xmlns:mc="http://schemas.openxmlformats.org/markup-compatibility/2006" xmlns:o="urn:schemas-microsoft-com:office:office" xmlns:r="http://schemas.openxmlformats.org/officeDocument/2006/relationships" xmlns:m="http://schemas.openxmlformats.org/officeDocument/2006/math" xmlns:v="urn:schemas-microsoft-com:vml" xmlns:wp14="http://schemas.microsoft.com/office/word/2010/wordprocessingDrawing" xmlns:wp="http://schemas.openxmlformats.org/drawingml/2006/wordprocessingDrawing" xmlns:w10="urn:schemas-microsoft-com:office:word" xmlns:w="http://schemas.openxmlformats.org/wordprocessingml/2006/main" xmlns:w14="http://schemas.microsoft.com/office/word/2010/wordml" xmlns:wpg="http://schemas.microsoft.com/office/word/2010/wordprocessingGroup" xmlns:wpi="http://schemas.microsoft.com/office/word/2010/wordprocessingInk" xmlns:wne="http://schemas.microsoft.com/office/word/2006/wordml" xmlns:wps="http://schemas.microsoft.com/office/word/2010/wordprocessingShape" mc:Ignorable="w14 wp14">
+<w:numbering xmlns:ve="http://schemas.openxmlformats.org/markup-compatibility/2006" xmlns:o="urn:schemas-microsoft-com:office:office" xmlns:r="http://schemas.openxmlformats.org/officeDocument/2006/relationships" xmlns:m="http://schemas.openxmlformats.org/officeDocument/2006/math" xmlns:v="urn:schemas-microsoft-com:vml" xmlns:wp="http://schemas.openxmlformats.org/drawingml/2006/wordprocessingDrawing" xmlns:w10="urn:schemas-microsoft-com:office:word" xmlns:w="http://schemas.openxmlformats.org/wordprocessingml/2006/main" xmlns:wne="http://schemas.microsoft.com/office/word/2006/wordml">
   <w:abstractNum w:abstractNumId="0">
     <w:nsid w:val="2EE369A2"/>
     <w:multiLevelType w:val="hybridMultilevel"/>
@@ -672,7 +728,7 @@
 </file>
 
 <file path=word/styles.xml><?xml version="1.0" encoding="utf-8"?>
-<w:styles xmlns:mc="http://schemas.openxmlformats.org/markup-compatibility/2006" xmlns:r="http://schemas.openxmlformats.org/officeDocument/2006/relationships" xmlns:w="http://schemas.openxmlformats.org/wordprocessingml/2006/main" xmlns:w14="http://schemas.microsoft.com/office/word/2010/wordml" mc:Ignorable="w14">
+<w:styles xmlns:r="http://schemas.openxmlformats.org/officeDocument/2006/relationships" xmlns:w="http://schemas.openxmlformats.org/wordprocessingml/2006/main">
   <w:docDefaults>
     <w:rPrDefault>
       <w:rPr>
@@ -827,16 +883,16 @@
     <w:lsdException w:name="Bibliography" w:uiPriority="37"/>
     <w:lsdException w:name="TOC Heading" w:uiPriority="39" w:qFormat="1"/>
   </w:latentStyles>
-  <w:style w:type="paragraph" w:default="1" w:styleId="Normal">
+  <w:style w:type="paragraph" w:default="1" w:styleId="a">
     <w:name w:val="Normal"/>
     <w:qFormat/>
     <w:rsid w:val="00E479D4"/>
   </w:style>
-  <w:style w:type="paragraph" w:styleId="Heading1">
+  <w:style w:type="paragraph" w:styleId="1">
     <w:name w:val="heading 1"/>
-    <w:basedOn w:val="Normal"/>
-    <w:next w:val="Normal"/>
-    <w:link w:val="Heading1Char"/>
+    <w:basedOn w:val="a"/>
+    <w:next w:val="a"/>
+    <w:link w:val="10"/>
     <w:uiPriority w:val="9"/>
     <w:qFormat/>
     <w:rsid w:val="00200ED6"/>
@@ -855,10 +911,10 @@
       <w:szCs w:val="28"/>
     </w:rPr>
   </w:style>
-  <w:style w:type="paragraph" w:styleId="Heading2">
+  <w:style w:type="paragraph" w:styleId="2">
     <w:name w:val="heading 2"/>
-    <w:basedOn w:val="Normal"/>
-    <w:link w:val="Heading2Char"/>
+    <w:basedOn w:val="a"/>
+    <w:link w:val="20"/>
     <w:uiPriority w:val="9"/>
     <w:qFormat/>
     <w:rsid w:val="00C52A4F"/>
@@ -875,11 +931,11 @@
       <w:lang w:eastAsia="ru-RU"/>
     </w:rPr>
   </w:style>
-  <w:style w:type="paragraph" w:styleId="Heading3">
+  <w:style w:type="paragraph" w:styleId="3">
     <w:name w:val="heading 3"/>
-    <w:basedOn w:val="Normal"/>
-    <w:next w:val="Normal"/>
-    <w:link w:val="Heading3Char"/>
+    <w:basedOn w:val="a"/>
+    <w:next w:val="a"/>
+    <w:link w:val="30"/>
     <w:uiPriority w:val="9"/>
     <w:unhideWhenUsed/>
     <w:qFormat/>
@@ -897,17 +953,18 @@
       <w:color w:val="4F81BD" w:themeColor="accent1"/>
     </w:rPr>
   </w:style>
-  <w:style w:type="character" w:default="1" w:styleId="DefaultParagraphFont">
+  <w:style w:type="character" w:default="1" w:styleId="a0">
     <w:name w:val="Default Paragraph Font"/>
     <w:uiPriority w:val="1"/>
     <w:semiHidden/>
     <w:unhideWhenUsed/>
   </w:style>
-  <w:style w:type="table" w:default="1" w:styleId="TableNormal">
+  <w:style w:type="table" w:default="1" w:styleId="a1">
     <w:name w:val="Normal Table"/>
     <w:uiPriority w:val="99"/>
     <w:semiHidden/>
     <w:unhideWhenUsed/>
+    <w:qFormat/>
     <w:tblPr>
       <w:tblInd w:w="0" w:type="dxa"/>
       <w:tblCellMar>
@@ -918,16 +975,16 @@
       </w:tblCellMar>
     </w:tblPr>
   </w:style>
-  <w:style w:type="numbering" w:default="1" w:styleId="NoList">
+  <w:style w:type="numbering" w:default="1" w:styleId="a2">
     <w:name w:val="No List"/>
     <w:uiPriority w:val="99"/>
     <w:semiHidden/>
     <w:unhideWhenUsed/>
   </w:style>
-  <w:style w:type="character" w:customStyle="1" w:styleId="Heading2Char">
-    <w:name w:val="Heading 2 Char"/>
-    <w:basedOn w:val="DefaultParagraphFont"/>
-    <w:link w:val="Heading2"/>
+  <w:style w:type="character" w:customStyle="1" w:styleId="20">
+    <w:name w:val="Заголовок 2 Знак"/>
+    <w:basedOn w:val="a0"/>
+    <w:link w:val="2"/>
     <w:uiPriority w:val="9"/>
     <w:rsid w:val="00C52A4F"/>
     <w:rPr>
@@ -939,10 +996,10 @@
       <w:lang w:eastAsia="ru-RU"/>
     </w:rPr>
   </w:style>
-  <w:style w:type="paragraph" w:styleId="BalloonText">
+  <w:style w:type="paragraph" w:styleId="a3">
     <w:name w:val="Balloon Text"/>
-    <w:basedOn w:val="Normal"/>
-    <w:link w:val="BalloonTextChar"/>
+    <w:basedOn w:val="a"/>
+    <w:link w:val="a4"/>
     <w:uiPriority w:val="99"/>
     <w:semiHidden/>
     <w:unhideWhenUsed/>
@@ -956,10 +1013,10 @@
       <w:szCs w:val="16"/>
     </w:rPr>
   </w:style>
-  <w:style w:type="character" w:customStyle="1" w:styleId="BalloonTextChar">
-    <w:name w:val="Balloon Text Char"/>
-    <w:basedOn w:val="DefaultParagraphFont"/>
-    <w:link w:val="BalloonText"/>
+  <w:style w:type="character" w:customStyle="1" w:styleId="a4">
+    <w:name w:val="Текст выноски Знак"/>
+    <w:basedOn w:val="a0"/>
+    <w:link w:val="a3"/>
     <w:uiPriority w:val="99"/>
     <w:semiHidden/>
     <w:rsid w:val="00C52A4F"/>
@@ -969,10 +1026,10 @@
       <w:szCs w:val="16"/>
     </w:rPr>
   </w:style>
-  <w:style w:type="character" w:customStyle="1" w:styleId="Heading3Char">
-    <w:name w:val="Heading 3 Char"/>
-    <w:basedOn w:val="DefaultParagraphFont"/>
-    <w:link w:val="Heading3"/>
+  <w:style w:type="character" w:customStyle="1" w:styleId="30">
+    <w:name w:val="Заголовок 3 Знак"/>
+    <w:basedOn w:val="a0"/>
+    <w:link w:val="3"/>
     <w:uiPriority w:val="9"/>
     <w:rsid w:val="00200ED6"/>
     <w:rPr>
@@ -982,9 +1039,9 @@
       <w:color w:val="4F81BD" w:themeColor="accent1"/>
     </w:rPr>
   </w:style>
-  <w:style w:type="paragraph" w:styleId="ListParagraph">
+  <w:style w:type="paragraph" w:styleId="a5">
     <w:name w:val="List Paragraph"/>
-    <w:basedOn w:val="Normal"/>
+    <w:basedOn w:val="a"/>
     <w:uiPriority w:val="34"/>
     <w:qFormat/>
     <w:rsid w:val="00200ED6"/>
@@ -993,10 +1050,10 @@
       <w:contextualSpacing/>
     </w:pPr>
   </w:style>
-  <w:style w:type="character" w:customStyle="1" w:styleId="Heading1Char">
-    <w:name w:val="Heading 1 Char"/>
-    <w:basedOn w:val="DefaultParagraphFont"/>
-    <w:link w:val="Heading1"/>
+  <w:style w:type="character" w:customStyle="1" w:styleId="10">
+    <w:name w:val="Заголовок 1 Знак"/>
+    <w:basedOn w:val="a0"/>
+    <w:link w:val="1"/>
     <w:uiPriority w:val="9"/>
     <w:rsid w:val="00200ED6"/>
     <w:rPr>

</xml_diff>